<commit_message>
was working on a local copy od abgatext but did upload the right one
</commit_message>
<xml_diff>
--- a/Aufgabe1/Abgabetext.docx
+++ b/Aufgabe1/Abgabetext.docx
@@ -2,8 +2,97 @@
 <file path=word/document.xml><?xml version="1.0" encoding="utf-8"?>
 <w:document xmlns:wpc="http://schemas.microsoft.com/office/word/2010/wordprocessingCanvas" xmlns:cx="http://schemas.microsoft.com/office/drawing/2014/chartex" xmlns:cx1="http://schemas.microsoft.com/office/drawing/2015/9/8/chartex" xmlns:cx2="http://schemas.microsoft.com/office/drawing/2015/10/21/chartex" xmlns:cx3="http://schemas.microsoft.com/office/drawing/2016/5/9/chartex" xmlns:cx4="http://schemas.microsoft.com/office/drawing/2016/5/10/chartex" xmlns:cx5="http://schemas.microsoft.com/office/drawing/2016/5/11/chartex" xmlns:cx6="http://schemas.microsoft.com/office/drawing/2016/5/12/chartex" xmlns:cx7="http://schemas.microsoft.com/office/drawing/2016/5/13/chartex" xmlns:cx8="http://schemas.microsoft.com/office/drawing/2016/5/14/chartex" xmlns:mc="http://schemas.openxmlformats.org/markup-compatibility/2006" xmlns:aink="http://schemas.microsoft.com/office/drawing/2016/ink" xmlns:am3d="http://schemas.microsoft.com/office/drawing/2017/model3d" xmlns:o="urn:schemas-microsoft-com:office:office" xmlns:r="http://schemas.openxmlformats.org/officeDocument/2006/relationships" xmlns:m="http://schemas.openxmlformats.org/officeDocument/2006/math" xmlns:v="urn:schemas-microsoft-com:vml" xmlns:wp14="http://schemas.microsoft.com/office/word/2010/wordprocessingDrawing" xmlns:wp="http://schemas.openxmlformats.org/drawingml/2006/wordprocessingDrawing" xmlns:w10="urn:schemas-microsoft-com:office:word" xmlns:w="http://schemas.openxmlformats.org/wordprocessingml/2006/main" xmlns:w14="http://schemas.microsoft.com/office/word/2010/wordml" xmlns:w15="http://schemas.microsoft.com/office/word/2012/wordml" xmlns:w16cid="http://schemas.microsoft.com/office/word/2016/wordml/cid" xmlns:w16se="http://schemas.microsoft.com/office/word/2015/wordml/symex" xmlns:wpg="http://schemas.microsoft.com/office/word/2010/wordprocessingGroup" xmlns:wpi="http://schemas.microsoft.com/office/word/2010/wordprocessingInk" xmlns:wne="http://schemas.microsoft.com/office/word/2006/wordml" xmlns:wps="http://schemas.microsoft.com/office/word/2010/wordprocessingShape" mc:Ignorable="w14 w15 w16se w16cid wp14">
   <w:body>
+    <w:p/>
     <w:p>
-      <w:r>
+      <w:pPr>
+        <w:rPr>
+          <w:sz w:val="60"/>
+          <w:szCs w:val="60"/>
+        </w:rPr>
+      </w:pPr>
+      <w:r>
+        <w:rPr>
+          <w:sz w:val="60"/>
+          <w:szCs w:val="60"/>
+        </w:rPr>
+        <w:t>Abgabe Intelligente Adaptive Systeme Laborversuch 1</w:t>
+      </w:r>
+    </w:p>
+    <w:p>
+      <w:pPr>
+        <w:rPr>
+          <w:sz w:val="30"/>
+          <w:szCs w:val="30"/>
+        </w:rPr>
+      </w:pPr>
+    </w:p>
+    <w:p>
+      <w:pPr>
+        <w:rPr>
+          <w:sz w:val="30"/>
+          <w:szCs w:val="30"/>
+        </w:rPr>
+      </w:pPr>
+      <w:r>
+        <w:rPr>
+          <w:sz w:val="30"/>
+          <w:szCs w:val="30"/>
+        </w:rPr>
+        <w:t>Malte Hoffmann</w:t>
+      </w:r>
+    </w:p>
+    <w:p>
+      <w:pPr>
+        <w:rPr>
+          <w:sz w:val="30"/>
+          <w:szCs w:val="30"/>
+        </w:rPr>
+      </w:pPr>
+      <w:r>
+        <w:rPr>
+          <w:sz w:val="30"/>
+          <w:szCs w:val="30"/>
+        </w:rPr>
+        <w:t>Tobias Schlauch</w:t>
+      </w:r>
+    </w:p>
+    <w:p>
+      <w:pPr>
+        <w:rPr>
+          <w:sz w:val="30"/>
+          <w:szCs w:val="30"/>
+        </w:rPr>
+      </w:pPr>
+      <w:r>
+        <w:rPr>
+          <w:sz w:val="30"/>
+          <w:szCs w:val="30"/>
+        </w:rPr>
+        <w:t>Steve Arnold Pouton Chedjou</w:t>
+      </w:r>
+    </w:p>
+    <w:p>
+      <w:pPr>
+        <w:rPr>
+          <w:sz w:val="30"/>
+          <w:szCs w:val="30"/>
+        </w:rPr>
+      </w:pPr>
+      <w:r>
+        <w:br w:type="page"/>
+      </w:r>
+    </w:p>
+    <w:p>
+      <w:pPr>
+        <w:rPr>
+          <w:lang w:val="en-US"/>
+        </w:rPr>
+      </w:pPr>
+      <w:r>
+        <w:rPr>
+          <w:lang w:val="en-US"/>
+        </w:rPr>
+        <w:lastRenderedPageBreak/>
         <w:t>V1A1</w:t>
       </w:r>
     </w:p>
@@ -66,23 +155,26 @@
         <w:t xml:space="preserve">summieren wir alle Quadrate auf. Die daraus entstandene Liste sortieren wir mit </w:t>
       </w:r>
       <w:proofErr w:type="spellStart"/>
+      <w:proofErr w:type="gramStart"/>
       <w:r>
         <w:t>argsort</w:t>
       </w:r>
       <w:proofErr w:type="spellEnd"/>
       <w:r>
-        <w:t>(), so dass wir d</w:t>
-      </w:r>
-      <w:bookmarkStart w:id="0" w:name="_GoBack"/>
-      <w:bookmarkEnd w:id="0"/>
-      <w:r>
-        <w:t xml:space="preserve">en Index des </w:t>
+        <w:t>(</w:t>
+      </w:r>
+      <w:proofErr w:type="gramEnd"/>
+      <w:r>
+        <w:t xml:space="preserve">), so dass wir den Index des </w:t>
       </w:r>
       <w:r>
         <w:t xml:space="preserve">kleinsten </w:t>
       </w:r>
       <w:r>
         <w:t xml:space="preserve"> Elements an erster Stelle haben. Diese Liste geben wir zurück.</w:t>
+      </w:r>
+      <w:r>
+        <w:t xml:space="preserve"> Das kleinste Element hat hierbei den geringsten Abstand.</w:t>
       </w:r>
     </w:p>
     <w:p>
@@ -518,10 +610,193 @@
         <w:br/>
       </w:r>
       <w:r>
-        <w:br/>
-      </w:r>
-      <w:r>
-        <w:t xml:space="preserve">c) Man sollte für 2 Klassen immer ein ungerades k angeben, damit ausgeschlossen wird, dass gleiche viele </w:t>
+        <w:rPr>
+          <w:noProof/>
+        </w:rPr>
+        <w:drawing>
+          <wp:inline distT="0" distB="0" distL="0" distR="0">
+            <wp:extent cx="5760720" cy="2427605"/>
+            <wp:effectExtent l="0" t="0" r="0" b="0"/>
+            <wp:docPr id="3" name="Grafik 3"/>
+            <wp:cNvGraphicFramePr>
+              <a:graphicFrameLocks xmlns:a="http://schemas.openxmlformats.org/drawingml/2006/main" noChangeAspect="1"/>
+            </wp:cNvGraphicFramePr>
+            <a:graphic xmlns:a="http://schemas.openxmlformats.org/drawingml/2006/main">
+              <a:graphicData uri="http://schemas.openxmlformats.org/drawingml/2006/picture">
+                <pic:pic xmlns:pic="http://schemas.openxmlformats.org/drawingml/2006/picture">
+                  <pic:nvPicPr>
+                    <pic:cNvPr id="3" name="a2_b.PNG"/>
+                    <pic:cNvPicPr/>
+                  </pic:nvPicPr>
+                  <pic:blipFill>
+                    <a:blip r:embed="rId6">
+                      <a:extLst>
+                        <a:ext uri="{28A0092B-C50C-407E-A947-70E740481C1C}">
+                          <a14:useLocalDpi xmlns:a14="http://schemas.microsoft.com/office/drawing/2010/main" val="0"/>
+                        </a:ext>
+                      </a:extLst>
+                    </a:blip>
+                    <a:stretch>
+                      <a:fillRect/>
+                    </a:stretch>
+                  </pic:blipFill>
+                  <pic:spPr>
+                    <a:xfrm>
+                      <a:off x="0" y="0"/>
+                      <a:ext cx="5760720" cy="2427605"/>
+                    </a:xfrm>
+                    <a:prstGeom prst="rect">
+                      <a:avLst/>
+                    </a:prstGeom>
+                  </pic:spPr>
+                </pic:pic>
+              </a:graphicData>
+            </a:graphic>
+          </wp:inline>
+        </w:drawing>
+      </w:r>
+    </w:p>
+    <w:p>
+      <w:r>
+        <w:rPr>
+          <w:noProof/>
+        </w:rPr>
+        <w:drawing>
+          <wp:anchor distT="0" distB="0" distL="114300" distR="114300" simplePos="0" relativeHeight="251658240" behindDoc="0" locked="0" layoutInCell="1" allowOverlap="1">
+            <wp:simplePos x="0" y="0"/>
+            <wp:positionH relativeFrom="column">
+              <wp:posOffset>-612775</wp:posOffset>
+            </wp:positionH>
+            <wp:positionV relativeFrom="paragraph">
+              <wp:posOffset>282575</wp:posOffset>
+            </wp:positionV>
+            <wp:extent cx="7006590" cy="2785110"/>
+            <wp:effectExtent l="0" t="0" r="3810" b="0"/>
+            <wp:wrapTopAndBottom/>
+            <wp:docPr id="4" name="Grafik 4"/>
+            <wp:cNvGraphicFramePr>
+              <a:graphicFrameLocks xmlns:a="http://schemas.openxmlformats.org/drawingml/2006/main" noChangeAspect="1"/>
+            </wp:cNvGraphicFramePr>
+            <a:graphic xmlns:a="http://schemas.openxmlformats.org/drawingml/2006/main">
+              <a:graphicData uri="http://schemas.openxmlformats.org/drawingml/2006/picture">
+                <pic:pic xmlns:pic="http://schemas.openxmlformats.org/drawingml/2006/picture">
+                  <pic:nvPicPr>
+                    <pic:cNvPr id="4" name="a2_b_2.PNG"/>
+                    <pic:cNvPicPr/>
+                  </pic:nvPicPr>
+                  <pic:blipFill>
+                    <a:blip r:embed="rId7">
+                      <a:extLst>
+                        <a:ext uri="{28A0092B-C50C-407E-A947-70E740481C1C}">
+                          <a14:useLocalDpi xmlns:a14="http://schemas.microsoft.com/office/drawing/2010/main" val="0"/>
+                        </a:ext>
+                      </a:extLst>
+                    </a:blip>
+                    <a:stretch>
+                      <a:fillRect/>
+                    </a:stretch>
+                  </pic:blipFill>
+                  <pic:spPr>
+                    <a:xfrm>
+                      <a:off x="0" y="0"/>
+                      <a:ext cx="7006590" cy="2785110"/>
+                    </a:xfrm>
+                    <a:prstGeom prst="rect">
+                      <a:avLst/>
+                    </a:prstGeom>
+                  </pic:spPr>
+                </pic:pic>
+              </a:graphicData>
+            </a:graphic>
+            <wp14:sizeRelH relativeFrom="margin">
+              <wp14:pctWidth>0</wp14:pctWidth>
+            </wp14:sizeRelH>
+            <wp14:sizeRelV relativeFrom="margin">
+              <wp14:pctHeight>0</wp14:pctHeight>
+            </wp14:sizeRelV>
+          </wp:anchor>
+        </w:drawing>
+      </w:r>
+      <w:r>
+        <w:t>Code-Erklärung siehe V1A1 a). Zusätzlich schneiden wir die Liste nach dem k-Eintrag ab.</w:t>
+      </w:r>
+      <w:r>
+        <w:br/>
+      </w:r>
+      <w:r>
+        <w:br/>
+        <w:t>Codeerklärung siehe Kommentare im Code</w:t>
+      </w:r>
+      <w:r>
+        <w:br/>
+      </w:r>
+      <w:r>
+        <w:br/>
+      </w:r>
+      <w:r>
+        <w:lastRenderedPageBreak/>
+        <w:t>c)</w:t>
+      </w:r>
+      <w:r>
+        <w:br/>
+      </w:r>
+      <w:r>
+        <w:rPr>
+          <w:noProof/>
+        </w:rPr>
+        <w:drawing>
+          <wp:inline distT="0" distB="0" distL="0" distR="0">
+            <wp:extent cx="5760720" cy="5911850"/>
+            <wp:effectExtent l="0" t="0" r="0" b="0"/>
+            <wp:docPr id="5" name="Grafik 5"/>
+            <wp:cNvGraphicFramePr>
+              <a:graphicFrameLocks xmlns:a="http://schemas.openxmlformats.org/drawingml/2006/main" noChangeAspect="1"/>
+            </wp:cNvGraphicFramePr>
+            <a:graphic xmlns:a="http://schemas.openxmlformats.org/drawingml/2006/main">
+              <a:graphicData uri="http://schemas.openxmlformats.org/drawingml/2006/picture">
+                <pic:pic xmlns:pic="http://schemas.openxmlformats.org/drawingml/2006/picture">
+                  <pic:nvPicPr>
+                    <pic:cNvPr id="5" name="a2_c.PNG"/>
+                    <pic:cNvPicPr/>
+                  </pic:nvPicPr>
+                  <pic:blipFill>
+                    <a:blip r:embed="rId8">
+                      <a:extLst>
+                        <a:ext uri="{28A0092B-C50C-407E-A947-70E740481C1C}">
+                          <a14:useLocalDpi xmlns:a14="http://schemas.microsoft.com/office/drawing/2010/main" val="0"/>
+                        </a:ext>
+                      </a:extLst>
+                    </a:blip>
+                    <a:stretch>
+                      <a:fillRect/>
+                    </a:stretch>
+                  </pic:blipFill>
+                  <pic:spPr>
+                    <a:xfrm>
+                      <a:off x="0" y="0"/>
+                      <a:ext cx="5760720" cy="5911850"/>
+                    </a:xfrm>
+                    <a:prstGeom prst="rect">
+                      <a:avLst/>
+                    </a:prstGeom>
+                  </pic:spPr>
+                </pic:pic>
+              </a:graphicData>
+            </a:graphic>
+          </wp:inline>
+        </w:drawing>
+      </w:r>
+      <w:r>
+        <w:br/>
+      </w:r>
+      <w:r>
+        <w:br/>
+      </w:r>
+      <w:r>
+        <w:t>d</w:t>
+      </w:r>
+      <w:r>
+        <w:t xml:space="preserve">) Man sollte für 2 Klassen immer ein ungerades k angeben, damit ausgeschlossen wird, dass gleiche viele </w:t>
       </w:r>
       <w:proofErr w:type="spellStart"/>
       <w:r>
@@ -554,6 +829,189 @@
         <w:br/>
       </w:r>
       <w:r>
+        <w:rPr>
+          <w:noProof/>
+        </w:rPr>
+        <w:drawing>
+          <wp:inline distT="0" distB="0" distL="0" distR="0">
+            <wp:extent cx="5760720" cy="1313180"/>
+            <wp:effectExtent l="0" t="0" r="0" b="1270"/>
+            <wp:docPr id="6" name="Grafik 6"/>
+            <wp:cNvGraphicFramePr>
+              <a:graphicFrameLocks xmlns:a="http://schemas.openxmlformats.org/drawingml/2006/main" noChangeAspect="1"/>
+            </wp:cNvGraphicFramePr>
+            <a:graphic xmlns:a="http://schemas.openxmlformats.org/drawingml/2006/main">
+              <a:graphicData uri="http://schemas.openxmlformats.org/drawingml/2006/picture">
+                <pic:pic xmlns:pic="http://schemas.openxmlformats.org/drawingml/2006/picture">
+                  <pic:nvPicPr>
+                    <pic:cNvPr id="6" name="a2_d.PNG"/>
+                    <pic:cNvPicPr/>
+                  </pic:nvPicPr>
+                  <pic:blipFill>
+                    <a:blip r:embed="rId9">
+                      <a:extLst>
+                        <a:ext uri="{28A0092B-C50C-407E-A947-70E740481C1C}">
+                          <a14:useLocalDpi xmlns:a14="http://schemas.microsoft.com/office/drawing/2010/main" val="0"/>
+                        </a:ext>
+                      </a:extLst>
+                    </a:blip>
+                    <a:stretch>
+                      <a:fillRect/>
+                    </a:stretch>
+                  </pic:blipFill>
+                  <pic:spPr>
+                    <a:xfrm>
+                      <a:off x="0" y="0"/>
+                      <a:ext cx="5760720" cy="1313180"/>
+                    </a:xfrm>
+                    <a:prstGeom prst="rect">
+                      <a:avLst/>
+                    </a:prstGeom>
+                  </pic:spPr>
+                </pic:pic>
+              </a:graphicData>
+            </a:graphic>
+          </wp:inline>
+        </w:drawing>
+      </w:r>
+      <w:r>
+        <w:rPr>
+          <w:noProof/>
+        </w:rPr>
+        <w:lastRenderedPageBreak/>
+        <w:drawing>
+          <wp:anchor distT="0" distB="0" distL="114300" distR="114300" simplePos="0" relativeHeight="251659264" behindDoc="0" locked="0" layoutInCell="1" allowOverlap="1">
+            <wp:simplePos x="0" y="0"/>
+            <wp:positionH relativeFrom="margin">
+              <wp:posOffset>-549275</wp:posOffset>
+            </wp:positionH>
+            <wp:positionV relativeFrom="paragraph">
+              <wp:posOffset>205740</wp:posOffset>
+            </wp:positionV>
+            <wp:extent cx="6899910" cy="2179320"/>
+            <wp:effectExtent l="0" t="0" r="0" b="0"/>
+            <wp:wrapTopAndBottom/>
+            <wp:docPr id="7" name="Grafik 7"/>
+            <wp:cNvGraphicFramePr>
+              <a:graphicFrameLocks xmlns:a="http://schemas.openxmlformats.org/drawingml/2006/main" noChangeAspect="1"/>
+            </wp:cNvGraphicFramePr>
+            <a:graphic xmlns:a="http://schemas.openxmlformats.org/drawingml/2006/main">
+              <a:graphicData uri="http://schemas.openxmlformats.org/drawingml/2006/picture">
+                <pic:pic xmlns:pic="http://schemas.openxmlformats.org/drawingml/2006/picture">
+                  <pic:nvPicPr>
+                    <pic:cNvPr id="7" name="a2_d_2.PNG"/>
+                    <pic:cNvPicPr/>
+                  </pic:nvPicPr>
+                  <pic:blipFill>
+                    <a:blip r:embed="rId10">
+                      <a:extLst>
+                        <a:ext uri="{28A0092B-C50C-407E-A947-70E740481C1C}">
+                          <a14:useLocalDpi xmlns:a14="http://schemas.microsoft.com/office/drawing/2010/main" val="0"/>
+                        </a:ext>
+                      </a:extLst>
+                    </a:blip>
+                    <a:stretch>
+                      <a:fillRect/>
+                    </a:stretch>
+                  </pic:blipFill>
+                  <pic:spPr>
+                    <a:xfrm>
+                      <a:off x="0" y="0"/>
+                      <a:ext cx="6899910" cy="2179320"/>
+                    </a:xfrm>
+                    <a:prstGeom prst="rect">
+                      <a:avLst/>
+                    </a:prstGeom>
+                  </pic:spPr>
+                </pic:pic>
+              </a:graphicData>
+            </a:graphic>
+            <wp14:sizeRelH relativeFrom="margin">
+              <wp14:pctWidth>0</wp14:pctWidth>
+            </wp14:sizeRelH>
+            <wp14:sizeRelV relativeFrom="margin">
+              <wp14:pctHeight>0</wp14:pctHeight>
+            </wp14:sizeRelV>
+          </wp:anchor>
+        </w:drawing>
+      </w:r>
+      <w:r>
+        <w:t xml:space="preserve">Verwendung der </w:t>
+      </w:r>
+      <w:proofErr w:type="spellStart"/>
+      <w:r>
+        <w:t>KDTree</w:t>
+      </w:r>
+      <w:proofErr w:type="spellEnd"/>
+      <w:r>
+        <w:t xml:space="preserve">-Funktion aus dem Modul </w:t>
+      </w:r>
+      <w:proofErr w:type="spellStart"/>
+      <w:r>
+        <w:t>spatial</w:t>
+      </w:r>
+      <w:proofErr w:type="spellEnd"/>
+      <w:r>
+        <w:br/>
+        <w:t>Codeerklärung siehe Kommentare im Code</w:t>
+      </w:r>
+      <w:r>
+        <w:rPr>
+          <w:noProof/>
+        </w:rPr>
+        <w:drawing>
+          <wp:inline distT="0" distB="0" distL="0" distR="0">
+            <wp:extent cx="5534797" cy="905001"/>
+            <wp:effectExtent l="0" t="0" r="8890" b="9525"/>
+            <wp:docPr id="8" name="Grafik 8"/>
+            <wp:cNvGraphicFramePr>
+              <a:graphicFrameLocks xmlns:a="http://schemas.openxmlformats.org/drawingml/2006/main" noChangeAspect="1"/>
+            </wp:cNvGraphicFramePr>
+            <a:graphic xmlns:a="http://schemas.openxmlformats.org/drawingml/2006/main">
+              <a:graphicData uri="http://schemas.openxmlformats.org/drawingml/2006/picture">
+                <pic:pic xmlns:pic="http://schemas.openxmlformats.org/drawingml/2006/picture">
+                  <pic:nvPicPr>
+                    <pic:cNvPr id="8" name="a2_d_3.PNG"/>
+                    <pic:cNvPicPr/>
+                  </pic:nvPicPr>
+                  <pic:blipFill>
+                    <a:blip r:embed="rId11">
+                      <a:extLst>
+                        <a:ext uri="{28A0092B-C50C-407E-A947-70E740481C1C}">
+                          <a14:useLocalDpi xmlns:a14="http://schemas.microsoft.com/office/drawing/2010/main" val="0"/>
+                        </a:ext>
+                      </a:extLst>
+                    </a:blip>
+                    <a:stretch>
+                      <a:fillRect/>
+                    </a:stretch>
+                  </pic:blipFill>
+                  <pic:spPr>
+                    <a:xfrm>
+                      <a:off x="0" y="0"/>
+                      <a:ext cx="5534797" cy="905001"/>
+                    </a:xfrm>
+                    <a:prstGeom prst="rect">
+                      <a:avLst/>
+                    </a:prstGeom>
+                  </pic:spPr>
+                </pic:pic>
+              </a:graphicData>
+            </a:graphic>
+          </wp:inline>
+        </w:drawing>
+      </w:r>
+      <w:r>
+        <w:br/>
+        <w:t>Ausgabe unseres Programmes</w:t>
+      </w:r>
+      <w:r>
+        <w:br/>
+      </w:r>
+      <w:r>
+        <w:br/>
+      </w:r>
+      <w:r>
         <w:t>V1A3</w:t>
       </w:r>
       <w:r>
@@ -577,29 +1035,16 @@
       </w:r>
       <w:proofErr w:type="spellEnd"/>
       <w:r>
-        <w:t xml:space="preserve"> (=1) von einer Klasse sind. </w:t>
-      </w:r>
-      <w:proofErr w:type="spellStart"/>
-      <w:r>
-        <w:t>Vlt</w:t>
-      </w:r>
-      <w:proofErr w:type="spellEnd"/>
-      <w:r>
-        <w:t xml:space="preserve"> ist gemeint ein in der Matrix gespeicherter Vektor, dann </w:t>
-      </w:r>
-      <w:proofErr w:type="gramStart"/>
-      <w:r>
-        <w:t>0</w:t>
-      </w:r>
-      <w:proofErr w:type="gramEnd"/>
-      <w:r>
-        <w:t xml:space="preserve"> weil die euklidische Distanz 0 ist.</w:t>
-      </w:r>
-      <w:r>
-        <w:br/>
-      </w:r>
-      <w:r>
-        <w:t xml:space="preserve">- Nein </w:t>
+        <w:t xml:space="preserve"> (=1) von einer Klasse sind</w:t>
+      </w:r>
+      <w:r>
+        <w:br/>
+      </w:r>
+      <w:r>
+        <w:t>- Nein</w:t>
+      </w:r>
+      <w:r>
+        <w:t>, da es „Ausreiser“ geben kann. Also Datenvektoren die eigentliche im Bereich einer anderen Klasse liegen, dadurch kann es vorkommen, dass der Vektor mit dem kleinsten Abstand eine andere Klasse hat als alle Datenvektoren um ihn herum.</w:t>
       </w:r>
       <w:r>
         <w:br/>
@@ -688,11 +1133,9 @@
       <w:r>
         <w:t xml:space="preserve"> = Liste mit Werten aus X, wobei die </w:t>
       </w:r>
-      <w:proofErr w:type="spellStart"/>
-      <w:r>
-        <w:t>Sortieung</w:t>
-      </w:r>
-      <w:proofErr w:type="spellEnd"/>
+      <w:r>
+        <w:t>Sortierung</w:t>
+      </w:r>
       <w:r>
         <w:t xml:space="preserve"> von </w:t>
       </w:r>
@@ -738,13 +1181,11 @@
       </w:r>
       <w:proofErr w:type="spellEnd"/>
       <w:r>
-        <w:t xml:space="preserve"> = Liste mit </w:t>
-      </w:r>
-      <w:proofErr w:type="spellStart"/>
-      <w:r>
-        <w:t>Indezies</w:t>
-      </w:r>
-      <w:proofErr w:type="spellEnd"/>
+        <w:t xml:space="preserve"> = Liste mit Ind</w:t>
+      </w:r>
+      <w:r>
+        <w:t>izes</w:t>
+      </w:r>
       <w:r>
         <w:t xml:space="preserve"> für die S-Teile der Größe N/S</w:t>
       </w:r>
@@ -784,15 +1225,19 @@
       </w:r>
       <w:proofErr w:type="spellEnd"/>
       <w:r>
-        <w:t xml:space="preserve"> die </w:t>
-      </w:r>
-      <w:proofErr w:type="spellStart"/>
-      <w:r>
-        <w:t>Indezies</w:t>
-      </w:r>
-      <w:proofErr w:type="spellEnd"/>
-      <w:r>
-        <w:t xml:space="preserve"> der Validierungsdaten enthält. Es wird durch </w:t>
+        <w:t xml:space="preserve"> die Ind</w:t>
+      </w:r>
+      <w:r>
+        <w:t>izes</w:t>
+      </w:r>
+      <w:r>
+        <w:t xml:space="preserve"> der Validierungsdaten enthält. Es wird </w:t>
+      </w:r>
+      <w:r>
+        <w:t>mit</w:t>
+      </w:r>
+      <w:r>
+        <w:t xml:space="preserve"> </w:t>
       </w:r>
       <w:proofErr w:type="spellStart"/>
       <w:r>
@@ -800,7 +1245,10 @@
       </w:r>
       <w:proofErr w:type="spellEnd"/>
       <w:r>
-        <w:t xml:space="preserve"> durch die gesamte Datenmenge durch</w:t>
+        <w:t xml:space="preserve"> durch die gesamte Datenmenge </w:t>
+      </w:r>
+      <w:r>
+        <w:t>iteriert</w:t>
       </w:r>
       <w:r>
         <w:br/>
@@ -925,6 +1373,9 @@
       </w:r>
       <w:r>
         <w:br/>
+      </w:r>
+      <w:r>
+        <w:lastRenderedPageBreak/>
         <w:t>-</w:t>
       </w:r>
       <w:proofErr w:type="spellStart"/>
@@ -945,15 +1396,13 @@
       </w:r>
       <w:proofErr w:type="spellEnd"/>
       <w:r>
-        <w:t xml:space="preserve"> = erstellt </w:t>
-      </w:r>
-      <w:proofErr w:type="spellStart"/>
-      <w:r>
-        <w:t>matrix</w:t>
-      </w:r>
-      <w:proofErr w:type="spellEnd"/>
-      <w:r>
-        <w:t xml:space="preserve">, die angibt mit welcher </w:t>
+        <w:t xml:space="preserve"> = </w:t>
+      </w:r>
+      <w:r>
+        <w:t>Eine M</w:t>
+      </w:r>
+      <w:r>
+        <w:t xml:space="preserve">atrix, die angibt mit welcher </w:t>
       </w:r>
       <w:proofErr w:type="spellStart"/>
       <w:r>
@@ -961,11 +1410,7 @@
       </w:r>
       <w:proofErr w:type="spellEnd"/>
       <w:r>
-        <w:t xml:space="preserve"> eine echte Klasse einer Klasse zugewiesen </w:t>
-      </w:r>
-      <w:r>
-        <w:lastRenderedPageBreak/>
-        <w:t xml:space="preserve">wird, </w:t>
+        <w:t xml:space="preserve"> eine echte Klasse einer Klasse zugewiesen wird, </w:t>
       </w:r>
       <w:proofErr w:type="spellStart"/>
       <w:r>
@@ -1038,15 +1483,39 @@
         <w:br/>
       </w:r>
       <w:r>
-        <w:t xml:space="preserve">- die Datenvektoren sind Gaußverteilt; Mittelwert = Expectation mu1 und mu2; </w:t>
-      </w:r>
-      <w:proofErr w:type="spellStart"/>
-      <w:r>
-        <w:t>Matritzen</w:t>
-      </w:r>
-      <w:proofErr w:type="spellEnd"/>
-      <w:r>
-        <w:t xml:space="preserve"> aus Code</w:t>
+        <w:t>- die Datenvektoren sind Gaußverteilt</w:t>
+      </w:r>
+      <w:r>
+        <w:t xml:space="preserve"> mit den Mittelwerten </w:t>
+      </w:r>
+      <w:r>
+        <w:t>mu1</w:t>
+      </w:r>
+      <w:r>
+        <w:t xml:space="preserve"> = [1,1]</w:t>
+      </w:r>
+      <w:r>
+        <w:t xml:space="preserve"> und mu2</w:t>
+      </w:r>
+      <w:r>
+        <w:t xml:space="preserve"> = [3,1]. Die </w:t>
+      </w:r>
+      <w:proofErr w:type="spellStart"/>
+      <w:r>
+        <w:t>Kovarinazmatrizen</w:t>
+      </w:r>
+      <w:proofErr w:type="spellEnd"/>
+      <w:r>
+        <w:t xml:space="preserve"> sind </w:t>
+      </w:r>
+      <w:r>
+        <w:t>sigma1 = [[1,0.5], [0.5,1]]</w:t>
+      </w:r>
+      <w:r>
+        <w:t xml:space="preserve"> und </w:t>
+      </w:r>
+      <w:r>
+        <w:t xml:space="preserve">sigma2 = [[1,0.5], [0.5,1]]    </w:t>
       </w:r>
       <w:r>
         <w:br/>
@@ -1060,7 +1529,14 @@
       </w:r>
       <w:proofErr w:type="spellEnd"/>
       <w:r>
-        <w:t xml:space="preserve"> ist die Wahrscheinlichkeit einer Fehl-Klassifikation, </w:t>
+        <w:t xml:space="preserve"> ist die Wahrscheinlichkeit einer Fehl-Klassifikation</w:t>
+      </w:r>
+      <w:r>
+        <w:br/>
+        <w:t>-</w:t>
+      </w:r>
+      <w:r>
+        <w:t xml:space="preserve"> </w:t>
       </w:r>
       <w:proofErr w:type="spellStart"/>
       <w:r>
@@ -1068,15 +1544,29 @@
       </w:r>
       <w:proofErr w:type="spellEnd"/>
       <w:r>
-        <w:t xml:space="preserve"> ist die Matrix, die die Wahrscheinlichkeit eine </w:t>
-      </w:r>
-      <w:proofErr w:type="spellStart"/>
-      <w:r>
-        <w:t>Obejkt</w:t>
-      </w:r>
-      <w:proofErr w:type="spellEnd"/>
-      <w:r>
-        <w:t xml:space="preserve"> der Klasse a einer Klasse zuzuordnen, </w:t>
+        <w:t xml:space="preserve"> ist die Matrix, die die Wahrscheinlichkeit eine Obj</w:t>
+      </w:r>
+      <w:r>
+        <w:t>e</w:t>
+      </w:r>
+      <w:r>
+        <w:t>kt der Klasse a einer Klasse</w:t>
+      </w:r>
+      <w:r>
+        <w:t xml:space="preserve"> b</w:t>
+      </w:r>
+      <w:r>
+        <w:t xml:space="preserve"> zuzuordnen</w:t>
+      </w:r>
+      <w:r>
+        <w:t>, hierbei kann b auch a sein</w:t>
+      </w:r>
+      <w:r>
+        <w:br/>
+        <w:t>-</w:t>
+      </w:r>
+      <w:r>
+        <w:t xml:space="preserve"> </w:t>
       </w:r>
       <w:proofErr w:type="spellStart"/>
       <w:r>
@@ -1086,6 +1576,1063 @@
       <w:r>
         <w:t xml:space="preserve"> ist die geschätzte Dauer zum Lernen des gesamten Datensatzes</w:t>
       </w:r>
+      <w:r>
+        <w:br/>
+      </w:r>
+      <w:r>
+        <w:rPr>
+          <w:noProof/>
+        </w:rPr>
+        <w:drawing>
+          <wp:anchor distT="0" distB="0" distL="114300" distR="114300" simplePos="0" relativeHeight="251660288" behindDoc="0" locked="0" layoutInCell="1" allowOverlap="1">
+            <wp:simplePos x="0" y="0"/>
+            <wp:positionH relativeFrom="column">
+              <wp:posOffset>-527685</wp:posOffset>
+            </wp:positionH>
+            <wp:positionV relativeFrom="paragraph">
+              <wp:posOffset>3129915</wp:posOffset>
+            </wp:positionV>
+            <wp:extent cx="6689090" cy="1616075"/>
+            <wp:effectExtent l="0" t="0" r="0" b="3175"/>
+            <wp:wrapTopAndBottom/>
+            <wp:docPr id="9" name="Grafik 9"/>
+            <wp:cNvGraphicFramePr>
+              <a:graphicFrameLocks xmlns:a="http://schemas.openxmlformats.org/drawingml/2006/main" noChangeAspect="1"/>
+            </wp:cNvGraphicFramePr>
+            <a:graphic xmlns:a="http://schemas.openxmlformats.org/drawingml/2006/main">
+              <a:graphicData uri="http://schemas.openxmlformats.org/drawingml/2006/picture">
+                <pic:pic xmlns:pic="http://schemas.openxmlformats.org/drawingml/2006/picture">
+                  <pic:nvPicPr>
+                    <pic:cNvPr id="9" name="a3_c.png"/>
+                    <pic:cNvPicPr/>
+                  </pic:nvPicPr>
+                  <pic:blipFill>
+                    <a:blip r:embed="rId12">
+                      <a:extLst>
+                        <a:ext uri="{28A0092B-C50C-407E-A947-70E740481C1C}">
+                          <a14:useLocalDpi xmlns:a14="http://schemas.microsoft.com/office/drawing/2010/main" val="0"/>
+                        </a:ext>
+                      </a:extLst>
+                    </a:blip>
+                    <a:stretch>
+                      <a:fillRect/>
+                    </a:stretch>
+                  </pic:blipFill>
+                  <pic:spPr>
+                    <a:xfrm>
+                      <a:off x="0" y="0"/>
+                      <a:ext cx="6689090" cy="1616075"/>
+                    </a:xfrm>
+                    <a:prstGeom prst="rect">
+                      <a:avLst/>
+                    </a:prstGeom>
+                  </pic:spPr>
+                </pic:pic>
+              </a:graphicData>
+            </a:graphic>
+            <wp14:sizeRelH relativeFrom="margin">
+              <wp14:pctWidth>0</wp14:pctWidth>
+            </wp14:sizeRelH>
+            <wp14:sizeRelV relativeFrom="margin">
+              <wp14:pctHeight>0</wp14:pctHeight>
+            </wp14:sizeRelV>
+          </wp:anchor>
+        </w:drawing>
+      </w:r>
+      <w:r>
+        <w:br/>
+      </w:r>
+      <w:r>
+        <w:br/>
+        <w:t>d)</w:t>
+      </w:r>
+      <w:r>
+        <w:br/>
+        <w:t>k = 1, S = 1</w:t>
+      </w:r>
+      <w:r>
+        <w:br/>
+      </w:r>
+      <w:r>
+        <w:rPr>
+          <w:noProof/>
+        </w:rPr>
+        <w:drawing>
+          <wp:inline distT="0" distB="0" distL="0" distR="0">
+            <wp:extent cx="5760720" cy="2238375"/>
+            <wp:effectExtent l="0" t="0" r="0" b="9525"/>
+            <wp:docPr id="10" name="Grafik 10"/>
+            <wp:cNvGraphicFramePr>
+              <a:graphicFrameLocks xmlns:a="http://schemas.openxmlformats.org/drawingml/2006/main" noChangeAspect="1"/>
+            </wp:cNvGraphicFramePr>
+            <a:graphic xmlns:a="http://schemas.openxmlformats.org/drawingml/2006/main">
+              <a:graphicData uri="http://schemas.openxmlformats.org/drawingml/2006/picture">
+                <pic:pic xmlns:pic="http://schemas.openxmlformats.org/drawingml/2006/picture">
+                  <pic:nvPicPr>
+                    <pic:cNvPr id="10" name="a3_d_1_1.png"/>
+                    <pic:cNvPicPr/>
+                  </pic:nvPicPr>
+                  <pic:blipFill>
+                    <a:blip r:embed="rId13">
+                      <a:extLst>
+                        <a:ext uri="{28A0092B-C50C-407E-A947-70E740481C1C}">
+                          <a14:useLocalDpi xmlns:a14="http://schemas.microsoft.com/office/drawing/2010/main" val="0"/>
+                        </a:ext>
+                      </a:extLst>
+                    </a:blip>
+                    <a:stretch>
+                      <a:fillRect/>
+                    </a:stretch>
+                  </pic:blipFill>
+                  <pic:spPr>
+                    <a:xfrm>
+                      <a:off x="0" y="0"/>
+                      <a:ext cx="5760720" cy="2238375"/>
+                    </a:xfrm>
+                    <a:prstGeom prst="rect">
+                      <a:avLst/>
+                    </a:prstGeom>
+                  </pic:spPr>
+                </pic:pic>
+              </a:graphicData>
+            </a:graphic>
+          </wp:inline>
+        </w:drawing>
+      </w:r>
+      <w:r>
+        <w:br/>
+      </w:r>
+      <w:r>
+        <w:br/>
+        <w:t>k = 5, S = 2</w:t>
+      </w:r>
+      <w:r>
+        <w:br/>
+      </w:r>
+      <w:r>
+        <w:rPr>
+          <w:noProof/>
+        </w:rPr>
+        <w:lastRenderedPageBreak/>
+        <w:drawing>
+          <wp:inline distT="0" distB="0" distL="0" distR="0">
+            <wp:extent cx="5760720" cy="2228215"/>
+            <wp:effectExtent l="0" t="0" r="0" b="635"/>
+            <wp:docPr id="11" name="Grafik 11"/>
+            <wp:cNvGraphicFramePr>
+              <a:graphicFrameLocks xmlns:a="http://schemas.openxmlformats.org/drawingml/2006/main" noChangeAspect="1"/>
+            </wp:cNvGraphicFramePr>
+            <a:graphic xmlns:a="http://schemas.openxmlformats.org/drawingml/2006/main">
+              <a:graphicData uri="http://schemas.openxmlformats.org/drawingml/2006/picture">
+                <pic:pic xmlns:pic="http://schemas.openxmlformats.org/drawingml/2006/picture">
+                  <pic:nvPicPr>
+                    <pic:cNvPr id="11" name="a3_d_5_2.png"/>
+                    <pic:cNvPicPr/>
+                  </pic:nvPicPr>
+                  <pic:blipFill>
+                    <a:blip r:embed="rId14">
+                      <a:extLst>
+                        <a:ext uri="{28A0092B-C50C-407E-A947-70E740481C1C}">
+                          <a14:useLocalDpi xmlns:a14="http://schemas.microsoft.com/office/drawing/2010/main" val="0"/>
+                        </a:ext>
+                      </a:extLst>
+                    </a:blip>
+                    <a:stretch>
+                      <a:fillRect/>
+                    </a:stretch>
+                  </pic:blipFill>
+                  <pic:spPr>
+                    <a:xfrm>
+                      <a:off x="0" y="0"/>
+                      <a:ext cx="5760720" cy="2228215"/>
+                    </a:xfrm>
+                    <a:prstGeom prst="rect">
+                      <a:avLst/>
+                    </a:prstGeom>
+                  </pic:spPr>
+                </pic:pic>
+              </a:graphicData>
+            </a:graphic>
+          </wp:inline>
+        </w:drawing>
+      </w:r>
+      <w:r>
+        <w:br/>
+      </w:r>
+      <w:r>
+        <w:br/>
+      </w:r>
+      <w:r>
+        <w:t>k = 11, S = 5</w:t>
+      </w:r>
+      <w:r>
+        <w:br/>
+      </w:r>
+      <w:r>
+        <w:rPr>
+          <w:noProof/>
+        </w:rPr>
+        <w:drawing>
+          <wp:inline distT="0" distB="0" distL="0" distR="0">
+            <wp:extent cx="5760720" cy="2207260"/>
+            <wp:effectExtent l="0" t="0" r="0" b="2540"/>
+            <wp:docPr id="12" name="Grafik 12"/>
+            <wp:cNvGraphicFramePr>
+              <a:graphicFrameLocks xmlns:a="http://schemas.openxmlformats.org/drawingml/2006/main" noChangeAspect="1"/>
+            </wp:cNvGraphicFramePr>
+            <a:graphic xmlns:a="http://schemas.openxmlformats.org/drawingml/2006/main">
+              <a:graphicData uri="http://schemas.openxmlformats.org/drawingml/2006/picture">
+                <pic:pic xmlns:pic="http://schemas.openxmlformats.org/drawingml/2006/picture">
+                  <pic:nvPicPr>
+                    <pic:cNvPr id="12" name="a3_d_11_5.png"/>
+                    <pic:cNvPicPr/>
+                  </pic:nvPicPr>
+                  <pic:blipFill>
+                    <a:blip r:embed="rId15">
+                      <a:extLst>
+                        <a:ext uri="{28A0092B-C50C-407E-A947-70E740481C1C}">
+                          <a14:useLocalDpi xmlns:a14="http://schemas.microsoft.com/office/drawing/2010/main" val="0"/>
+                        </a:ext>
+                      </a:extLst>
+                    </a:blip>
+                    <a:stretch>
+                      <a:fillRect/>
+                    </a:stretch>
+                  </pic:blipFill>
+                  <pic:spPr>
+                    <a:xfrm>
+                      <a:off x="0" y="0"/>
+                      <a:ext cx="5760720" cy="2207260"/>
+                    </a:xfrm>
+                    <a:prstGeom prst="rect">
+                      <a:avLst/>
+                    </a:prstGeom>
+                  </pic:spPr>
+                </pic:pic>
+              </a:graphicData>
+            </a:graphic>
+          </wp:inline>
+        </w:drawing>
+      </w:r>
+      <w:r>
+        <w:br/>
+      </w:r>
+      <w:r>
+        <w:br/>
+      </w:r>
+    </w:p>
+    <w:tbl>
+      <w:tblPr>
+        <w:tblStyle w:val="Tabellenraster"/>
+        <w:tblW w:w="0" w:type="auto"/>
+        <w:tblLook w:val="04A0" w:firstRow="1" w:lastRow="0" w:firstColumn="1" w:lastColumn="0" w:noHBand="0" w:noVBand="1"/>
+      </w:tblPr>
+      <w:tblGrid>
+        <w:gridCol w:w="3020"/>
+        <w:gridCol w:w="3021"/>
+        <w:gridCol w:w="3021"/>
+      </w:tblGrid>
+      <w:tr>
+        <w:tc>
+          <w:tcPr>
+            <w:tcW w:w="3020" w:type="dxa"/>
+          </w:tcPr>
+          <w:p>
+            <w:r>
+              <w:t>k</w:t>
+            </w:r>
+          </w:p>
+        </w:tc>
+        <w:tc>
+          <w:tcPr>
+            <w:tcW w:w="3021" w:type="dxa"/>
+          </w:tcPr>
+          <w:p>
+            <w:proofErr w:type="spellStart"/>
+            <w:r>
+              <w:t>Knnc</w:t>
+            </w:r>
+            <w:proofErr w:type="spellEnd"/>
+          </w:p>
+        </w:tc>
+        <w:tc>
+          <w:tcPr>
+            <w:tcW w:w="3021" w:type="dxa"/>
+          </w:tcPr>
+          <w:p>
+            <w:proofErr w:type="spellStart"/>
+            <w:r>
+              <w:t>Fknnc</w:t>
+            </w:r>
+            <w:proofErr w:type="spellEnd"/>
+          </w:p>
+        </w:tc>
+      </w:tr>
+      <w:tr>
+        <w:tc>
+          <w:tcPr>
+            <w:tcW w:w="3020" w:type="dxa"/>
+          </w:tcPr>
+          <w:p>
+            <w:r>
+              <w:t>1</w:t>
+            </w:r>
+          </w:p>
+        </w:tc>
+        <w:tc>
+          <w:tcPr>
+            <w:tcW w:w="3021" w:type="dxa"/>
+          </w:tcPr>
+          <w:p>
+            <w:r>
+              <w:t>(2 1) = 1</w:t>
+            </w:r>
+          </w:p>
+          <w:p>
+            <w:r>
+              <w:t>(5 1) = 1</w:t>
+            </w:r>
+          </w:p>
+          <w:p>
+            <w:r>
+              <w:t xml:space="preserve">(-1 1) = 0 </w:t>
+            </w:r>
+          </w:p>
+        </w:tc>
+        <w:tc>
+          <w:tcPr>
+            <w:tcW w:w="3021" w:type="dxa"/>
+          </w:tcPr>
+          <w:p>
+            <w:r>
+              <w:t>(2 1) = 1</w:t>
+            </w:r>
+          </w:p>
+          <w:p>
+            <w:r>
+              <w:t>(5 1) = 1</w:t>
+            </w:r>
+          </w:p>
+          <w:p>
+            <w:r>
+              <w:t>(-1 1) = 0</w:t>
+            </w:r>
+          </w:p>
+        </w:tc>
+      </w:tr>
+      <w:tr>
+        <w:tc>
+          <w:tcPr>
+            <w:tcW w:w="3020" w:type="dxa"/>
+          </w:tcPr>
+          <w:p>
+            <w:r>
+              <w:t>5</w:t>
+            </w:r>
+          </w:p>
+        </w:tc>
+        <w:tc>
+          <w:tcPr>
+            <w:tcW w:w="3021" w:type="dxa"/>
+          </w:tcPr>
+          <w:p>
+            <w:r>
+              <w:t xml:space="preserve">(2 1) = </w:t>
+            </w:r>
+            <w:r>
+              <w:t>0</w:t>
+            </w:r>
+          </w:p>
+          <w:p>
+            <w:r>
+              <w:t>(5 1) = 1</w:t>
+            </w:r>
+          </w:p>
+          <w:p>
+            <w:r>
+              <w:t>(-1 1) = 0</w:t>
+            </w:r>
+          </w:p>
+        </w:tc>
+        <w:tc>
+          <w:tcPr>
+            <w:tcW w:w="3021" w:type="dxa"/>
+          </w:tcPr>
+          <w:p>
+            <w:r>
+              <w:t xml:space="preserve">(2 1) = </w:t>
+            </w:r>
+            <w:r>
+              <w:t>0</w:t>
+            </w:r>
+          </w:p>
+          <w:p>
+            <w:r>
+              <w:t>(5 1) = 1</w:t>
+            </w:r>
+          </w:p>
+          <w:p>
+            <w:r>
+              <w:t>(-1 1) = 0</w:t>
+            </w:r>
+          </w:p>
+        </w:tc>
+      </w:tr>
+      <w:tr>
+        <w:tc>
+          <w:tcPr>
+            <w:tcW w:w="3020" w:type="dxa"/>
+          </w:tcPr>
+          <w:p>
+            <w:r>
+              <w:t>11</w:t>
+            </w:r>
+          </w:p>
+        </w:tc>
+        <w:tc>
+          <w:tcPr>
+            <w:tcW w:w="3021" w:type="dxa"/>
+          </w:tcPr>
+          <w:p>
+            <w:r>
+              <w:t>(2 1) = 1</w:t>
+            </w:r>
+          </w:p>
+          <w:p>
+            <w:r>
+              <w:t>(5 1) = 1</w:t>
+            </w:r>
+          </w:p>
+          <w:p>
+            <w:r>
+              <w:t>(-1 1) = 0</w:t>
+            </w:r>
+          </w:p>
+        </w:tc>
+        <w:tc>
+          <w:tcPr>
+            <w:tcW w:w="3021" w:type="dxa"/>
+          </w:tcPr>
+          <w:p>
+            <w:r>
+              <w:t>(2 1) = 1</w:t>
+            </w:r>
+          </w:p>
+          <w:p>
+            <w:r>
+              <w:t>(5 1) = 1</w:t>
+            </w:r>
+          </w:p>
+          <w:p>
+            <w:r>
+              <w:t>(-1 1) = 0</w:t>
+            </w:r>
+          </w:p>
+        </w:tc>
+      </w:tr>
+      <w:tr>
+        <w:tc>
+          <w:tcPr>
+            <w:tcW w:w="3020" w:type="dxa"/>
+          </w:tcPr>
+          <w:p>
+            <w:r>
+              <w:t>111</w:t>
+            </w:r>
+          </w:p>
+        </w:tc>
+        <w:tc>
+          <w:tcPr>
+            <w:tcW w:w="3021" w:type="dxa"/>
+          </w:tcPr>
+          <w:p>
+            <w:r>
+              <w:t xml:space="preserve">(2 1) = </w:t>
+            </w:r>
+            <w:r>
+              <w:t>0</w:t>
+            </w:r>
+          </w:p>
+          <w:p>
+            <w:r>
+              <w:t>(5 1) = 1</w:t>
+            </w:r>
+          </w:p>
+          <w:p>
+            <w:r>
+              <w:t>(-1 1) = 0</w:t>
+            </w:r>
+          </w:p>
+        </w:tc>
+        <w:tc>
+          <w:tcPr>
+            <w:tcW w:w="3021" w:type="dxa"/>
+          </w:tcPr>
+          <w:p>
+            <w:r>
+              <w:t xml:space="preserve">(2 1) = </w:t>
+            </w:r>
+            <w:r>
+              <w:t>0</w:t>
+            </w:r>
+          </w:p>
+          <w:p>
+            <w:r>
+              <w:t>(5 1) = 1</w:t>
+            </w:r>
+          </w:p>
+          <w:p>
+            <w:r>
+              <w:t>(-1 1) = 0</w:t>
+            </w:r>
+          </w:p>
+        </w:tc>
+      </w:tr>
+      <w:tr>
+        <w:tc>
+          <w:tcPr>
+            <w:tcW w:w="3020" w:type="dxa"/>
+          </w:tcPr>
+          <w:p>
+            <w:r>
+              <w:t>511</w:t>
+            </w:r>
+          </w:p>
+        </w:tc>
+        <w:tc>
+          <w:tcPr>
+            <w:tcW w:w="3021" w:type="dxa"/>
+          </w:tcPr>
+          <w:p>
+            <w:r>
+              <w:t xml:space="preserve">(2 1) = </w:t>
+            </w:r>
+            <w:r>
+              <w:t>0</w:t>
+            </w:r>
+          </w:p>
+          <w:p>
+            <w:r>
+              <w:t>(5 1) = 1</w:t>
+            </w:r>
+          </w:p>
+          <w:p>
+            <w:r>
+              <w:t>(-1 1) = 0</w:t>
+            </w:r>
+          </w:p>
+        </w:tc>
+        <w:tc>
+          <w:tcPr>
+            <w:tcW w:w="3021" w:type="dxa"/>
+          </w:tcPr>
+          <w:p>
+            <w:r>
+              <w:t xml:space="preserve">(2 1) = </w:t>
+            </w:r>
+            <w:r>
+              <w:t>0</w:t>
+            </w:r>
+          </w:p>
+          <w:p>
+            <w:r>
+              <w:t>(5 1) = 1</w:t>
+            </w:r>
+          </w:p>
+          <w:p>
+            <w:r>
+              <w:t>(-1 1) = 0</w:t>
+            </w:r>
+          </w:p>
+        </w:tc>
+      </w:tr>
+    </w:tbl>
+    <w:p>
+      <w:r>
+        <w:t xml:space="preserve">Die </w:t>
+      </w:r>
+      <w:proofErr w:type="spellStart"/>
+      <w:r>
+        <w:t>predicteten</w:t>
+      </w:r>
+      <w:proofErr w:type="spellEnd"/>
+      <w:r>
+        <w:t xml:space="preserve"> Klassen</w:t>
+      </w:r>
+      <w:r>
+        <w:t xml:space="preserve"> sind gleich, da der gleiche Algorithmus zur Berechnung angewandt wird. </w:t>
+      </w:r>
+      <w:r>
+        <w:br/>
+      </w:r>
+      <w:r>
+        <w:t xml:space="preserve">Allerdings </w:t>
+      </w:r>
+      <w:r>
+        <w:t>ist die Fehlerwahrscheinlichkeit unterschiedlich, da bei der Kreuzvalidierung unterschiedliche Permutation erzeugt werden und damit die Modelle unterschiedlich „lernen“.</w:t>
+      </w:r>
+      <w:r>
+        <w:br/>
+      </w:r>
+      <w:r>
+        <w:br/>
+        <w:t>e)</w:t>
+      </w:r>
+      <w:r>
+        <w:br/>
+      </w:r>
+      <w:r>
+        <w:rPr>
+          <w:noProof/>
+        </w:rPr>
+        <w:lastRenderedPageBreak/>
+        <w:drawing>
+          <wp:inline distT="0" distB="0" distL="0" distR="0">
+            <wp:extent cx="5760720" cy="4320540"/>
+            <wp:effectExtent l="0" t="0" r="0" b="3810"/>
+            <wp:docPr id="13" name="Grafik 13"/>
+            <wp:cNvGraphicFramePr>
+              <a:graphicFrameLocks xmlns:a="http://schemas.openxmlformats.org/drawingml/2006/main" noChangeAspect="1"/>
+            </wp:cNvGraphicFramePr>
+            <a:graphic xmlns:a="http://schemas.openxmlformats.org/drawingml/2006/main">
+              <a:graphicData uri="http://schemas.openxmlformats.org/drawingml/2006/picture">
+                <pic:pic xmlns:pic="http://schemas.openxmlformats.org/drawingml/2006/picture">
+                  <pic:nvPicPr>
+                    <pic:cNvPr id="13" name="Figure_1.png"/>
+                    <pic:cNvPicPr/>
+                  </pic:nvPicPr>
+                  <pic:blipFill>
+                    <a:blip r:embed="rId16">
+                      <a:extLst>
+                        <a:ext uri="{28A0092B-C50C-407E-A947-70E740481C1C}">
+                          <a14:useLocalDpi xmlns:a14="http://schemas.microsoft.com/office/drawing/2010/main" val="0"/>
+                        </a:ext>
+                      </a:extLst>
+                    </a:blip>
+                    <a:stretch>
+                      <a:fillRect/>
+                    </a:stretch>
+                  </pic:blipFill>
+                  <pic:spPr>
+                    <a:xfrm>
+                      <a:off x="0" y="0"/>
+                      <a:ext cx="5760720" cy="4320540"/>
+                    </a:xfrm>
+                    <a:prstGeom prst="rect">
+                      <a:avLst/>
+                    </a:prstGeom>
+                  </pic:spPr>
+                </pic:pic>
+              </a:graphicData>
+            </a:graphic>
+          </wp:inline>
+        </w:drawing>
+      </w:r>
+      <w:r>
+        <w:br/>
+      </w:r>
+    </w:p>
+    <w:tbl>
+      <w:tblPr>
+        <w:tblStyle w:val="Tabellenraster"/>
+        <w:tblW w:w="0" w:type="auto"/>
+        <w:tblLook w:val="04A0" w:firstRow="1" w:lastRow="0" w:firstColumn="1" w:lastColumn="0" w:noHBand="0" w:noVBand="1"/>
+      </w:tblPr>
+      <w:tblGrid>
+        <w:gridCol w:w="3020"/>
+        <w:gridCol w:w="3021"/>
+        <w:gridCol w:w="3021"/>
+      </w:tblGrid>
+      <w:tr>
+        <w:tc>
+          <w:tcPr>
+            <w:tcW w:w="3020" w:type="dxa"/>
+          </w:tcPr>
+          <w:p>
+            <w:r>
+              <w:t>N</w:t>
+            </w:r>
+          </w:p>
+        </w:tc>
+        <w:tc>
+          <w:tcPr>
+            <w:tcW w:w="3021" w:type="dxa"/>
+          </w:tcPr>
+          <w:p>
+            <w:r>
+              <w:t>T(N)</w:t>
+            </w:r>
+            <w:proofErr w:type="spellStart"/>
+            <w:r>
+              <w:t>knnc</w:t>
+            </w:r>
+            <w:proofErr w:type="spellEnd"/>
+            <w:r>
+              <w:t xml:space="preserve"> [sec]</w:t>
+            </w:r>
+          </w:p>
+        </w:tc>
+        <w:tc>
+          <w:tcPr>
+            <w:tcW w:w="3021" w:type="dxa"/>
+          </w:tcPr>
+          <w:p>
+            <w:r>
+              <w:t>T(N)</w:t>
+            </w:r>
+            <w:proofErr w:type="spellStart"/>
+            <w:r>
+              <w:t>fknnc</w:t>
+            </w:r>
+            <w:proofErr w:type="spellEnd"/>
+            <w:r>
+              <w:t xml:space="preserve"> [sec]</w:t>
+            </w:r>
+          </w:p>
+        </w:tc>
+      </w:tr>
+      <w:tr>
+        <w:tc>
+          <w:tcPr>
+            <w:tcW w:w="3020" w:type="dxa"/>
+          </w:tcPr>
+          <w:p>
+            <w:r>
+              <w:t>10</w:t>
+            </w:r>
+          </w:p>
+        </w:tc>
+        <w:tc>
+          <w:tcPr>
+            <w:tcW w:w="3021" w:type="dxa"/>
+          </w:tcPr>
+          <w:p>
+            <w:r>
+              <w:t>0.</w:t>
+            </w:r>
+            <w:r>
+              <w:t>006057800000000224</w:t>
+            </w:r>
+          </w:p>
+        </w:tc>
+        <w:tc>
+          <w:tcPr>
+            <w:tcW w:w="3021" w:type="dxa"/>
+          </w:tcPr>
+          <w:p>
+            <w:r>
+              <w:t>0.</w:t>
+            </w:r>
+            <w:r>
+              <w:t>003429399999999916</w:t>
+            </w:r>
+          </w:p>
+        </w:tc>
+      </w:tr>
+      <w:tr>
+        <w:tc>
+          <w:tcPr>
+            <w:tcW w:w="3020" w:type="dxa"/>
+          </w:tcPr>
+          <w:p>
+            <w:r>
+              <w:t>20</w:t>
+            </w:r>
+          </w:p>
+        </w:tc>
+        <w:tc>
+          <w:tcPr>
+            <w:tcW w:w="3021" w:type="dxa"/>
+          </w:tcPr>
+          <w:p>
+            <w:r>
+              <w:t>0.</w:t>
+            </w:r>
+            <w:r>
+              <w:t>017594200000000004</w:t>
+            </w:r>
+          </w:p>
+        </w:tc>
+        <w:tc>
+          <w:tcPr>
+            <w:tcW w:w="3021" w:type="dxa"/>
+          </w:tcPr>
+          <w:p>
+            <w:r>
+              <w:t>0.</w:t>
+            </w:r>
+            <w:r>
+              <w:t>010788999999999938</w:t>
+            </w:r>
+          </w:p>
+        </w:tc>
+      </w:tr>
+      <w:tr>
+        <w:tc>
+          <w:tcPr>
+            <w:tcW w:w="3020" w:type="dxa"/>
+          </w:tcPr>
+          <w:p>
+            <w:r>
+              <w:t>50</w:t>
+            </w:r>
+          </w:p>
+        </w:tc>
+        <w:tc>
+          <w:tcPr>
+            <w:tcW w:w="3021" w:type="dxa"/>
+          </w:tcPr>
+          <w:p>
+            <w:r>
+              <w:t>0.10557680000000014</w:t>
+            </w:r>
+          </w:p>
+        </w:tc>
+        <w:tc>
+          <w:tcPr>
+            <w:tcW w:w="3021" w:type="dxa"/>
+          </w:tcPr>
+          <w:p>
+            <w:r>
+              <w:t>0.024012499999999992</w:t>
+            </w:r>
+          </w:p>
+        </w:tc>
+      </w:tr>
+      <w:tr>
+        <w:tc>
+          <w:tcPr>
+            <w:tcW w:w="3020" w:type="dxa"/>
+          </w:tcPr>
+          <w:p>
+            <w:r>
+              <w:t>100</w:t>
+            </w:r>
+          </w:p>
+        </w:tc>
+        <w:tc>
+          <w:tcPr>
+            <w:tcW w:w="3021" w:type="dxa"/>
+          </w:tcPr>
+          <w:p>
+            <w:r>
+              <w:t>0.</w:t>
+            </w:r>
+            <w:r>
+              <w:t>38096629999999987</w:t>
+            </w:r>
+          </w:p>
+        </w:tc>
+        <w:tc>
+          <w:tcPr>
+            <w:tcW w:w="3021" w:type="dxa"/>
+          </w:tcPr>
+          <w:p>
+            <w:r>
+              <w:t>0.050906600000000246</w:t>
+            </w:r>
+          </w:p>
+        </w:tc>
+      </w:tr>
+      <w:tr>
+        <w:tc>
+          <w:tcPr>
+            <w:tcW w:w="3020" w:type="dxa"/>
+          </w:tcPr>
+          <w:p>
+            <w:r>
+              <w:t>200</w:t>
+            </w:r>
+          </w:p>
+        </w:tc>
+        <w:tc>
+          <w:tcPr>
+            <w:tcW w:w="3021" w:type="dxa"/>
+          </w:tcPr>
+          <w:p>
+            <w:r>
+              <w:t>1.5312214000000002</w:t>
+            </w:r>
+          </w:p>
+        </w:tc>
+        <w:tc>
+          <w:tcPr>
+            <w:tcW w:w="3021" w:type="dxa"/>
+          </w:tcPr>
+          <w:p>
+            <w:r>
+              <w:t>0.11193839999999966</w:t>
+            </w:r>
+          </w:p>
+        </w:tc>
+      </w:tr>
+      <w:tr>
+        <w:tc>
+          <w:tcPr>
+            <w:tcW w:w="3020" w:type="dxa"/>
+          </w:tcPr>
+          <w:p>
+            <w:r>
+              <w:t>500</w:t>
+            </w:r>
+          </w:p>
+        </w:tc>
+        <w:tc>
+          <w:tcPr>
+            <w:tcW w:w="3021" w:type="dxa"/>
+          </w:tcPr>
+          <w:p>
+            <w:r>
+              <w:t>9.5174417</w:t>
+            </w:r>
+          </w:p>
+        </w:tc>
+        <w:tc>
+          <w:tcPr>
+            <w:tcW w:w="3021" w:type="dxa"/>
+          </w:tcPr>
+          <w:p>
+            <w:r>
+              <w:t>0</w:t>
+            </w:r>
+            <w:r>
+              <w:t>.2974475999999999</w:t>
+            </w:r>
+          </w:p>
+        </w:tc>
+      </w:tr>
+      <w:tr>
+        <w:tc>
+          <w:tcPr>
+            <w:tcW w:w="3020" w:type="dxa"/>
+          </w:tcPr>
+          <w:p>
+            <w:r>
+              <w:t>1000</w:t>
+            </w:r>
+          </w:p>
+        </w:tc>
+        <w:tc>
+          <w:tcPr>
+            <w:tcW w:w="3021" w:type="dxa"/>
+          </w:tcPr>
+          <w:p>
+            <w:r>
+              <w:t>34.2212492</w:t>
+            </w:r>
+          </w:p>
+        </w:tc>
+        <w:tc>
+          <w:tcPr>
+            <w:tcW w:w="3021" w:type="dxa"/>
+          </w:tcPr>
+          <w:p>
+            <w:r>
+              <w:t>0.6367327999999972</w:t>
+            </w:r>
+          </w:p>
+        </w:tc>
+      </w:tr>
+      <w:tr>
+        <w:tc>
+          <w:tcPr>
+            <w:tcW w:w="3020" w:type="dxa"/>
+          </w:tcPr>
+          <w:p>
+            <w:r>
+              <w:t>2000</w:t>
+            </w:r>
+          </w:p>
+        </w:tc>
+        <w:tc>
+          <w:tcPr>
+            <w:tcW w:w="3021" w:type="dxa"/>
+          </w:tcPr>
+          <w:p>
+            <w:r>
+              <w:t>138.96248359999998</w:t>
+            </w:r>
+          </w:p>
+        </w:tc>
+        <w:tc>
+          <w:tcPr>
+            <w:tcW w:w="3021" w:type="dxa"/>
+          </w:tcPr>
+          <w:p>
+            <w:r>
+              <w:t>1.1612240000000043</w:t>
+            </w:r>
+          </w:p>
+        </w:tc>
+      </w:tr>
+      <w:tr>
+        <w:tc>
+          <w:tcPr>
+            <w:tcW w:w="3020" w:type="dxa"/>
+          </w:tcPr>
+          <w:p>
+            <w:r>
+              <w:t>5000</w:t>
+            </w:r>
+          </w:p>
+        </w:tc>
+        <w:tc>
+          <w:tcPr>
+            <w:tcW w:w="3021" w:type="dxa"/>
+          </w:tcPr>
+          <w:p>
+            <w:r>
+              <w:t>854.7705021</w:t>
+            </w:r>
+          </w:p>
+        </w:tc>
+        <w:tc>
+          <w:tcPr>
+            <w:tcW w:w="3021" w:type="dxa"/>
+          </w:tcPr>
+          <w:p>
+            <w:r>
+              <w:t>2.9269702999999936</w:t>
+            </w:r>
+          </w:p>
+        </w:tc>
+      </w:tr>
+      <w:tr>
+        <w:tc>
+          <w:tcPr>
+            <w:tcW w:w="3020" w:type="dxa"/>
+          </w:tcPr>
+          <w:p>
+            <w:r>
+              <w:t>10000</w:t>
+            </w:r>
+          </w:p>
+        </w:tc>
+        <w:tc>
+          <w:tcPr>
+            <w:tcW w:w="3021" w:type="dxa"/>
+          </w:tcPr>
+          <w:p>
+            <w:r>
+              <w:t>3261.0793586000004</w:t>
+            </w:r>
+          </w:p>
+        </w:tc>
+        <w:tc>
+          <w:tcPr>
+            <w:tcW w:w="3021" w:type="dxa"/>
+          </w:tcPr>
+          <w:p>
+            <w:r>
+              <w:t>6.712470999999823</w:t>
+            </w:r>
+          </w:p>
+        </w:tc>
+      </w:tr>
+    </w:tbl>
+    <w:p>
+      <w:bookmarkStart w:id="0" w:name="_GoBack"/>
+      <w:bookmarkEnd w:id="0"/>
     </w:p>
     <w:sectPr>
       <w:pgSz w:w="11906" w:h="16838"/>
@@ -1563,6 +3110,25 @@
       <w:contextualSpacing/>
     </w:pPr>
   </w:style>
+  <w:style w:type="table" w:styleId="Tabellenraster">
+    <w:name w:val="Table Grid"/>
+    <w:basedOn w:val="NormaleTabelle"/>
+    <w:uiPriority w:val="39"/>
+    <w:rsid w:val="00366FAE"/>
+    <w:pPr>
+      <w:spacing w:after="0" w:line="240" w:lineRule="auto"/>
+    </w:pPr>
+    <w:tblPr>
+      <w:tblBorders>
+        <w:top w:val="single" w:sz="4" w:space="0" w:color="auto"/>
+        <w:left w:val="single" w:sz="4" w:space="0" w:color="auto"/>
+        <w:bottom w:val="single" w:sz="4" w:space="0" w:color="auto"/>
+        <w:right w:val="single" w:sz="4" w:space="0" w:color="auto"/>
+        <w:insideH w:val="single" w:sz="4" w:space="0" w:color="auto"/>
+        <w:insideV w:val="single" w:sz="4" w:space="0" w:color="auto"/>
+      </w:tblBorders>
+    </w:tblPr>
+  </w:style>
 </w:styles>
 </file>
 

</xml_diff>